<commit_message>
Basically class notes for 5-30
</commit_message>
<xml_diff>
--- a/assignments/DAP_AB/DisciplineAwareness/examples/DAP-1-summer 19 (1) (1).docx
+++ b/assignments/DAP_AB/DisciplineAwareness/examples/DAP-1-summer 19 (1) (1).docx
@@ -8,8 +8,6 @@
           <w:b/>
         </w:rPr>
       </w:pPr>
-      <w:bookmarkStart w:id="0" w:name="_GoBack"/>
-      <w:bookmarkEnd w:id="0"/>
       <w:r>
         <w:rPr>
           <w:b/>
@@ -183,7 +181,19 @@
           <w:rPr>
             <w:rStyle w:val="Hyperlink"/>
           </w:rPr>
-          <w:t>http://infoguides.gmu.edu/</w:t>
+          <w:t>http://infoguides</w:t>
+        </w:r>
+        <w:r>
+          <w:rPr>
+            <w:rStyle w:val="Hyperlink"/>
+          </w:rPr>
+          <w:t>.</w:t>
+        </w:r>
+        <w:r>
+          <w:rPr>
+            <w:rStyle w:val="Hyperlink"/>
+          </w:rPr>
+          <w:t>gmu.edu/</w:t>
         </w:r>
       </w:hyperlink>
       <w:r>
@@ -194,7 +204,19 @@
           <w:rPr>
             <w:rStyle w:val="Hyperlink"/>
           </w:rPr>
-          <w:t>http://library.gmu.edu/tutorials</w:t>
+          <w:t>http://library.gmu</w:t>
+        </w:r>
+        <w:r>
+          <w:rPr>
+            <w:rStyle w:val="Hyperlink"/>
+          </w:rPr>
+          <w:t>.</w:t>
+        </w:r>
+        <w:r>
+          <w:rPr>
+            <w:rStyle w:val="Hyperlink"/>
+          </w:rPr>
+          <w:t>edu/tutorials</w:t>
         </w:r>
       </w:hyperlink>
       <w:r>
@@ -287,328 +309,878 @@
       </w:r>
     </w:p>
     <w:p>
-      <w:pPr>
-        <w:rPr>
-          <w:b/>
-        </w:rPr>
-      </w:pPr>
-      <w:r>
-        <w:rPr>
-          <w:b/>
-        </w:rPr>
-        <w:t>pr</w:t>
-      </w:r>
-      <w:r>
-        <w:rPr>
-          <w:b/>
-        </w:rPr>
-        <w:t>ofessional association</w:t>
-      </w:r>
-    </w:p>
-    <w:p>
-      <w:pPr>
-        <w:rPr>
-          <w:b/>
-        </w:rPr>
-      </w:pPr>
-      <w:r>
-        <w:rPr>
-          <w:b/>
-        </w:rPr>
-        <w:t>discipline specific database</w:t>
-      </w:r>
-    </w:p>
-    <w:p>
-      <w:pPr>
-        <w:rPr>
-          <w:b/>
-        </w:rPr>
-      </w:pPr>
-      <w:r>
-        <w:rPr>
-          <w:b/>
-        </w:rPr>
-        <w:t>academic journal</w:t>
-      </w:r>
-      <w:r>
-        <w:rPr>
-          <w:b/>
-        </w:rPr>
-        <w:t xml:space="preserve"> (peer-reviewed)</w:t>
-      </w:r>
-    </w:p>
-    <w:p>
-      <w:pPr>
-        <w:rPr>
-          <w:b/>
-        </w:rPr>
-      </w:pPr>
-      <w:r>
-        <w:rPr>
-          <w:b/>
-        </w:rPr>
-        <w:t>trade publication</w:t>
-      </w:r>
-    </w:p>
-    <w:p>
-      <w:pPr>
-        <w:rPr>
-          <w:b/>
-        </w:rPr>
-      </w:pPr>
-      <w:r>
-        <w:rPr>
-          <w:b/>
-        </w:rPr>
-        <w:t>gray literature</w:t>
-      </w:r>
-    </w:p>
-    <w:p>
-      <w:r>
-        <w:rPr>
-          <w:b/>
-        </w:rPr>
-        <w:t xml:space="preserve">2. </w:t>
-      </w:r>
-      <w:r>
-        <w:t xml:space="preserve">Visit the website of a professional </w:t>
-      </w:r>
-      <w:r>
-        <w:t xml:space="preserve">association </w:t>
-      </w:r>
-      <w:r>
-        <w:t xml:space="preserve">you have identified.  Examine their mission statement, publications, and topics of recent articles and conferences.  What can you determine about the values and current concerns of this discourse community?  What recent research has been done on your research topic or a related topic?     </w:t>
-      </w:r>
-    </w:p>
-    <w:p>
-      <w:pPr>
-        <w:rPr>
-          <w:b/>
-        </w:rPr>
-      </w:pPr>
-      <w:r>
-        <w:rPr>
-          <w:b/>
-        </w:rPr>
-        <w:t xml:space="preserve">3. </w:t>
-      </w:r>
-      <w:r>
-        <w:t>Write out your research question and identify potential search terms.</w:t>
-      </w:r>
-    </w:p>
-    <w:p>
-      <w:r>
-        <w:t>Then use one of the discipline-specific databases you have identified to do a preliminary search for articles on your research topic.  Note Subjects</w:t>
-      </w:r>
-      <w:r>
-        <w:t xml:space="preserve"> (keywords)</w:t>
-      </w:r>
-      <w:r>
-        <w:t xml:space="preserve"> you may not have considered.</w:t>
-      </w:r>
-    </w:p>
-    <w:p>
-      <w:r>
-        <w:t>Use the library journal search box to identify additional academic journals and trade publications specializing in the subject area of your research question.</w:t>
-      </w:r>
-      <w:r>
-        <w:t xml:space="preserve">  </w:t>
-      </w:r>
-    </w:p>
-    <w:p>
-      <w:r>
-        <w:t xml:space="preserve">Use </w:t>
-      </w:r>
       <w:hyperlink r:id="rId6" w:history="1">
         <w:r>
           <w:rPr>
             <w:rStyle w:val="Hyperlink"/>
-            <w:rFonts w:ascii="Segoe UI" w:hAnsi="Segoe UI" w:cs="Segoe UI"/>
-            <w:sz w:val="20"/>
-            <w:szCs w:val="20"/>
           </w:rPr>
-          <w:t>http://www.greylit.org/</w:t>
+          <w:t>https://vle.credoreference.com/george-mason/ilcm-types-of-resources</w:t>
         </w:r>
       </w:hyperlink>
-      <w:r>
-        <w:rPr>
-          <w:rFonts w:ascii="Segoe UI" w:hAnsi="Segoe UI" w:cs="Segoe UI"/>
-          <w:color w:val="000000"/>
-          <w:sz w:val="20"/>
-          <w:szCs w:val="20"/>
-        </w:rPr>
+    </w:p>
+    <w:p>
+      <w:pPr>
+        <w:rPr>
+          <w:b/>
+        </w:rPr>
+      </w:pPr>
+      <w:r>
+        <w:rPr>
+          <w:b/>
+        </w:rPr>
+        <w:t>pr</w:t>
+      </w:r>
+      <w:r>
+        <w:rPr>
+          <w:b/>
+        </w:rPr>
+        <w:t>ofessional association</w:t>
+      </w:r>
+    </w:p>
+    <w:p>
+      <w:r>
+        <w:rPr>
+          <w:b/>
+        </w:rPr>
+        <w:tab/>
+      </w:r>
+      <w:r>
+        <w:t xml:space="preserve">IEEE, </w:t>
+      </w:r>
+      <w:r>
+        <w:t>Association for Computing and Machinery (ACM)</w:t>
+      </w:r>
+    </w:p>
+    <w:p>
+      <w:pPr>
+        <w:rPr>
+          <w:b/>
+        </w:rPr>
+      </w:pPr>
+      <w:r>
+        <w:rPr>
+          <w:b/>
+        </w:rPr>
+        <w:t>discipline specific database</w:t>
+      </w:r>
+    </w:p>
+    <w:p>
+      <w:r>
+        <w:rPr>
+          <w:b/>
+        </w:rPr>
+        <w:tab/>
+      </w:r>
+      <w:r>
+        <w:t xml:space="preserve">IEEE explore, </w:t>
+      </w:r>
+      <w:r>
+        <w:t>ACM</w:t>
+      </w:r>
+    </w:p>
+    <w:p>
+      <w:pPr>
+        <w:rPr>
+          <w:b/>
+        </w:rPr>
+      </w:pPr>
+      <w:r>
+        <w:rPr>
+          <w:b/>
+        </w:rPr>
+        <w:t>academic journal</w:t>
+      </w:r>
+      <w:r>
+        <w:rPr>
+          <w:b/>
+        </w:rPr>
+        <w:t xml:space="preserve"> (peer-reviewed)</w:t>
+      </w:r>
+    </w:p>
+    <w:p>
+      <w:r>
+        <w:rPr>
+          <w:b/>
+        </w:rPr>
+        <w:tab/>
+      </w:r>
+    </w:p>
+    <w:p>
+      <w:pPr>
+        <w:rPr>
+          <w:b/>
+        </w:rPr>
+      </w:pPr>
+      <w:hyperlink r:id="rId7" w:history="1">
+        <w:r>
+          <w:rPr>
+            <w:rStyle w:val="Hyperlink"/>
+            <w:b/>
+          </w:rPr>
+          <w:t>trade publication</w:t>
+        </w:r>
+      </w:hyperlink>
+    </w:p>
+    <w:p>
+      <w:r>
+        <w:tab/>
+        <w:t xml:space="preserve">IEEE magazine, </w:t>
+      </w:r>
+    </w:p>
+    <w:p>
+      <w:pPr>
+        <w:rPr>
+          <w:b/>
+        </w:rPr>
+      </w:pPr>
+      <w:hyperlink r:id="rId8" w:history="1">
+        <w:r>
+          <w:rPr>
+            <w:rStyle w:val="Hyperlink"/>
+            <w:b/>
+          </w:rPr>
+          <w:t>gray literature</w:t>
+        </w:r>
+      </w:hyperlink>
+      <w:r>
+        <w:rPr>
+          <w:b/>
+        </w:rPr>
+        <w:t xml:space="preserve">  (see bb links)</w:t>
+      </w:r>
+    </w:p>
+    <w:p>
+      <w:pPr>
+        <w:ind w:firstLine="720"/>
+      </w:pPr>
+      <w:r>
+        <w:t>conference papers</w:t>
+      </w:r>
+      <w:r>
+        <w:t>, dissertations</w:t>
+      </w:r>
+      <w:r>
+        <w:t xml:space="preserve">, </w:t>
+      </w:r>
+    </w:p>
+    <w:p>
+      <w:pPr>
+        <w:rPr>
+          <w:b/>
+        </w:rPr>
+      </w:pPr>
+      <w:r>
+        <w:rPr>
+          <w:b/>
+        </w:rPr>
+        <w:t xml:space="preserve">(1 academic journal, 1 trade publication, </w:t>
+      </w:r>
+    </w:p>
+    <w:p>
+      <w:r>
+        <w:rPr>
+          <w:b/>
+        </w:rPr>
+        <w:t xml:space="preserve">2. </w:t>
+      </w:r>
+      <w:r>
+        <w:t xml:space="preserve">Visit the website of a professional </w:t>
+      </w:r>
+      <w:r>
+        <w:t xml:space="preserve">association </w:t>
+      </w:r>
+      <w:r>
+        <w:t>you have identified.  Examine their mission statement, publications, and topics of recent articles and conferences.  What can you determine about the values and current concerns of this discourse community?  What recent research has been done on your research topic or a related topic?</w:t>
+      </w:r>
+    </w:p>
+    <w:p>
+      <w:r>
+        <w:t xml:space="preserve">IEEE’s mission statement is to further technology for the benefit of humanity. </w:t>
+      </w:r>
+      <w:r>
+        <w:t>These values</w:t>
+      </w:r>
+      <w:r>
+        <w:t>, although somewhat vague,</w:t>
+      </w:r>
+      <w:r>
+        <w:t xml:space="preserve"> are a common and uniting thread among many who work in technology. </w:t>
+      </w:r>
+      <w:r>
+        <w:t>DevOps is still in its infancy.</w:t>
+      </w:r>
+      <w:r>
+        <w:t xml:space="preserve"> DevOps can about around 5 years ago, with the advent of containerization.</w:t>
+      </w:r>
+      <w:r>
         <w:t xml:space="preserve"> </w:t>
       </w:r>
       <w:r>
-        <w:t>to identify sources of gray literature in your discipline and on your topic.</w:t>
-      </w:r>
-    </w:p>
-    <w:p>
-      <w:r>
-        <w:t xml:space="preserve">Find examples of </w:t>
-      </w:r>
-      <w:r>
-        <w:t xml:space="preserve">discipline-specific </w:t>
-      </w:r>
-      <w:r>
-        <w:t xml:space="preserve">articles of various kinds about your topic.  You may end up using only the academic journal </w:t>
-      </w:r>
+        <w:t xml:space="preserve">The </w:t>
+      </w:r>
+      <w:r>
+        <w:t>recent research on DevOps is very advanced</w:t>
+      </w:r>
+      <w:r>
+        <w:t>, but there are some great research papers from the last 5 years I can pull together.</w:t>
+      </w:r>
+    </w:p>
+    <w:p>
+      <w:r>
+        <w:rPr>
+          <w:b/>
+        </w:rPr>
+        <w:t xml:space="preserve">3. </w:t>
+      </w:r>
+      <w:r>
+        <w:t>Write out your research question and identify potential search terms.</w:t>
+      </w:r>
+    </w:p>
+    <w:p>
+      <w:r>
+        <w:lastRenderedPageBreak/>
+        <w:t>Research topic: How is DevOps being used by programmers to enable collaboration?</w:t>
+      </w:r>
+    </w:p>
+    <w:p/>
+    <w:p>
+      <w:pPr>
+        <w:rPr>
+          <w:b/>
+        </w:rPr>
+      </w:pPr>
+      <w:r>
+        <w:t>Keywords: containerization, test-driven development, collaboration, DevOps</w:t>
+      </w:r>
+      <w:r>
+        <w:t>.</w:t>
+      </w:r>
+    </w:p>
+    <w:p>
+      <w:r>
+        <w:rPr>
+          <w:b/>
+        </w:rPr>
+        <w:t xml:space="preserve">4.   </w:t>
+      </w:r>
+      <w:r>
+        <w:t xml:space="preserve">Begin your annotated bibliography. </w:t>
+      </w:r>
+      <w:r>
+        <w:rPr>
+          <w:b/>
+        </w:rPr>
+        <w:t xml:space="preserve"> </w:t>
+      </w:r>
+      <w:r>
+        <w:t>Compile a list of sources you are considering for your literature review, using the documentation style standard for your discipline.  (For most of you, this will be APA or MLA Style, both of which are arranged alphabetically and with hanging indentation.)</w:t>
+      </w:r>
+      <w:r>
+        <w:t xml:space="preserve"> </w:t>
+      </w:r>
+      <w:r>
+        <w:t xml:space="preserve">Write a 3-5 sentence annotation describing and evaluating each source, </w:t>
+      </w:r>
+      <w:r>
+        <w:t xml:space="preserve">with a final sentence that compares this source to at least one other on your list. </w:t>
+      </w:r>
+      <w:r>
+        <w:t>Do not use first person (I/me/my).</w:t>
+      </w:r>
+    </w:p>
+    <w:p>
+      <w:pPr>
+        <w:spacing w:after="95"/>
+        <w:ind w:left="10" w:hanging="10"/>
+      </w:pPr>
+      <w:r>
+        <w:br w:type="column"/>
+      </w:r>
+      <w:r>
+        <w:rPr>
+          <w:rFonts w:ascii="Cambria" w:eastAsia="Cambria" w:hAnsi="Cambria" w:cs="Cambria"/>
+          <w:b/>
+          <w:sz w:val="29"/>
+        </w:rPr>
+        <w:lastRenderedPageBreak/>
+        <w:t>References</w:t>
+      </w:r>
+    </w:p>
+    <w:p>
+      <w:pPr>
+        <w:ind w:left="483" w:hanging="498"/>
+      </w:pPr>
+      <w:r>
+        <w:t>Docker</w:t>
+      </w:r>
+      <w:r>
+        <w:tab/>
+        <w:t>documentation</w:t>
+      </w:r>
+      <w:r>
+        <w:tab/>
+        <w:t>[Computer</w:t>
+      </w:r>
+      <w:r>
+        <w:tab/>
+        <w:t>program</w:t>
+      </w:r>
+      <w:r>
+        <w:tab/>
+        <w:t>manual].</w:t>
+      </w:r>
+      <w:r>
+        <w:tab/>
+        <w:t>(2019,</w:t>
+      </w:r>
+      <w:r>
+        <w:tab/>
+        <w:t>May).</w:t>
+      </w:r>
+      <w:r>
+        <w:tab/>
+        <w:t>Retrieved</w:t>
+      </w:r>
+      <w:r>
+        <w:tab/>
+        <w:t xml:space="preserve">from </w:t>
+      </w:r>
+      <w:r>
+        <w:rPr>
+          <w:rFonts w:ascii="Calibri" w:eastAsia="Calibri" w:hAnsi="Calibri" w:cs="Calibri"/>
+        </w:rPr>
+        <w:t>https://docs.docker.com/</w:t>
+      </w:r>
+    </w:p>
+    <w:p>
+      <w:pPr>
+        <w:spacing w:after="98"/>
+        <w:ind w:left="946" w:right="423"/>
+      </w:pPr>
+      <w:r>
+        <w:t xml:space="preserve">Docker is the world leader in containerization software. Docker is the building block of DevOps. This resource is the authoritative reference on Docker, </w:t>
+      </w:r>
+      <w:proofErr w:type="spellStart"/>
+      <w:r>
+        <w:t>where as</w:t>
+      </w:r>
+      <w:proofErr w:type="spellEnd"/>
+      <w:r>
+        <w:t xml:space="preserve"> Docker In Action is written to be user-friendly.</w:t>
+      </w:r>
+    </w:p>
+    <w:p>
+      <w:pPr>
+        <w:spacing w:after="70" w:line="246" w:lineRule="auto"/>
+        <w:ind w:left="498" w:hanging="498"/>
+      </w:pPr>
+      <w:r>
+        <w:rPr>
+          <w:rFonts w:ascii="Cambria" w:eastAsia="Cambria" w:hAnsi="Cambria" w:cs="Cambria"/>
+          <w:i/>
+        </w:rPr>
+        <w:t>Introduction</w:t>
+      </w:r>
+      <w:r>
+        <w:rPr>
+          <w:rFonts w:ascii="Cambria" w:eastAsia="Cambria" w:hAnsi="Cambria" w:cs="Cambria"/>
+          <w:i/>
+        </w:rPr>
+        <w:tab/>
+        <w:t>to</w:t>
+      </w:r>
+      <w:r>
+        <w:rPr>
+          <w:rFonts w:ascii="Cambria" w:eastAsia="Cambria" w:hAnsi="Cambria" w:cs="Cambria"/>
+          <w:i/>
+        </w:rPr>
+        <w:tab/>
+        <w:t>ci/cd</w:t>
+      </w:r>
+      <w:r>
+        <w:rPr>
+          <w:rFonts w:ascii="Cambria" w:eastAsia="Cambria" w:hAnsi="Cambria" w:cs="Cambria"/>
+          <w:i/>
+        </w:rPr>
+        <w:tab/>
+        <w:t>with</w:t>
+      </w:r>
+      <w:r>
+        <w:rPr>
+          <w:rFonts w:ascii="Cambria" w:eastAsia="Cambria" w:hAnsi="Cambria" w:cs="Cambria"/>
+          <w:i/>
+        </w:rPr>
+        <w:tab/>
+      </w:r>
+      <w:proofErr w:type="spellStart"/>
+      <w:r>
+        <w:rPr>
+          <w:rFonts w:ascii="Cambria" w:eastAsia="Cambria" w:hAnsi="Cambria" w:cs="Cambria"/>
+          <w:i/>
+        </w:rPr>
+        <w:t>gitlab</w:t>
+      </w:r>
+      <w:proofErr w:type="spellEnd"/>
+      <w:r>
+        <w:rPr>
+          <w:rFonts w:ascii="Cambria" w:eastAsia="Cambria" w:hAnsi="Cambria" w:cs="Cambria"/>
+          <w:i/>
+        </w:rPr>
+        <w:t>.</w:t>
+      </w:r>
+      <w:r>
+        <w:rPr>
+          <w:rFonts w:ascii="Cambria" w:eastAsia="Cambria" w:hAnsi="Cambria" w:cs="Cambria"/>
+          <w:i/>
+        </w:rPr>
+        <w:tab/>
+      </w:r>
+      <w:r>
+        <w:t>(n.d.).</w:t>
+      </w:r>
+      <w:r>
+        <w:tab/>
+        <w:t>GitLab.</w:t>
+      </w:r>
+      <w:r>
+        <w:tab/>
+        <w:t>Retrieved</w:t>
+      </w:r>
+      <w:r>
+        <w:tab/>
+        <w:t xml:space="preserve">from </w:t>
+      </w:r>
+      <w:r>
+        <w:rPr>
+          <w:rFonts w:ascii="Calibri" w:eastAsia="Calibri" w:hAnsi="Calibri" w:cs="Calibri"/>
+        </w:rPr>
+        <w:t>https://docs.gitlab.com/ee/ci/introduction/</w:t>
+      </w:r>
+    </w:p>
+    <w:p>
+      <w:pPr>
+        <w:spacing w:after="98"/>
+        <w:ind w:left="946" w:right="423"/>
+      </w:pPr>
+      <w:r>
+        <w:t>GitLab is one of many DevOps-enabled software development products, but it is the best one, so I’ll discuss it in the paper. Like the docker resource above, this website is mostly technical documentation so pulling from it may be hard.</w:t>
+      </w:r>
+    </w:p>
+    <w:p>
+      <w:pPr>
+        <w:spacing w:after="6"/>
+        <w:ind w:left="-5"/>
+      </w:pPr>
+      <w:r>
+        <w:t xml:space="preserve">Kersten, M. (2018, March). A </w:t>
+      </w:r>
+      <w:proofErr w:type="spellStart"/>
+      <w:r>
+        <w:t>cambrian</w:t>
+      </w:r>
+      <w:proofErr w:type="spellEnd"/>
+      <w:r>
+        <w:t xml:space="preserve"> explosion of </w:t>
+      </w:r>
+      <w:proofErr w:type="spellStart"/>
+      <w:r>
+        <w:t>devops</w:t>
+      </w:r>
+      <w:proofErr w:type="spellEnd"/>
+      <w:r>
+        <w:t xml:space="preserve"> tools. </w:t>
+      </w:r>
+      <w:r>
+        <w:rPr>
+          <w:rFonts w:ascii="Cambria" w:eastAsia="Cambria" w:hAnsi="Cambria" w:cs="Cambria"/>
+          <w:i/>
+        </w:rPr>
+        <w:t>IEEE Software</w:t>
+      </w:r>
+      <w:r>
+        <w:t xml:space="preserve">, </w:t>
+      </w:r>
+      <w:r>
+        <w:rPr>
+          <w:rFonts w:ascii="Cambria" w:eastAsia="Cambria" w:hAnsi="Cambria" w:cs="Cambria"/>
+          <w:i/>
+        </w:rPr>
+        <w:t>35</w:t>
+      </w:r>
+      <w:r>
+        <w:t xml:space="preserve">(2), 14-17. </w:t>
+      </w:r>
+      <w:proofErr w:type="spellStart"/>
+      <w:r>
+        <w:t>doi</w:t>
+      </w:r>
+      <w:proofErr w:type="spellEnd"/>
+      <w:r>
+        <w:t>:</w:t>
+      </w:r>
+    </w:p>
+    <w:p>
+      <w:pPr>
+        <w:ind w:left="508" w:right="423"/>
+      </w:pPr>
+      <w:r>
+        <w:t>10.1109/MS.2018.1661330</w:t>
+      </w:r>
+    </w:p>
+    <w:p>
+      <w:pPr>
+        <w:spacing w:after="98"/>
+        <w:ind w:left="946" w:right="423"/>
+      </w:pPr>
+      <w:r>
+        <w:t xml:space="preserve">Dr. Kersten is the Founder and CEO of </w:t>
+      </w:r>
+      <w:proofErr w:type="spellStart"/>
+      <w:r>
+        <w:t>Tasktop</w:t>
+      </w:r>
+      <w:proofErr w:type="spellEnd"/>
+      <w:r>
+        <w:t>, he’s been a PhD in Computer Science nearly 20 years ago now. This resource shows how new DevOps is, which shows why documentation is used.</w:t>
+      </w:r>
+    </w:p>
+    <w:p>
+      <w:pPr>
+        <w:ind w:left="-5" w:right="423"/>
+      </w:pPr>
+      <w:proofErr w:type="spellStart"/>
+      <w:r>
+        <w:t>Nickoloff</w:t>
+      </w:r>
+      <w:proofErr w:type="spellEnd"/>
+      <w:r>
+        <w:t xml:space="preserve">, J. (2016). </w:t>
+      </w:r>
+      <w:r>
+        <w:rPr>
+          <w:rFonts w:ascii="Cambria" w:eastAsia="Cambria" w:hAnsi="Cambria" w:cs="Cambria"/>
+          <w:i/>
+        </w:rPr>
+        <w:t>Docker in action</w:t>
+      </w:r>
+      <w:r>
+        <w:t>. Shelter Island, NY: Manning Publications.</w:t>
+      </w:r>
+    </w:p>
+    <w:p>
+      <w:pPr>
+        <w:ind w:left="947" w:right="423"/>
+      </w:pPr>
+      <w:r>
+        <w:t xml:space="preserve">Mr. </w:t>
+      </w:r>
+      <w:proofErr w:type="spellStart"/>
+      <w:r>
+        <w:t>Nickoloff</w:t>
+      </w:r>
+      <w:proofErr w:type="spellEnd"/>
+      <w:r>
+        <w:t xml:space="preserve"> has been a Software Engineer working in web-development for 20 years. This book covers Docker, a containerization tool that lies at the root of the DevOps revolution. This book is a tutorial on Docker. I might pull some quotes on how powerful Docker is from the book. I intend to use this as a more user-friendly tutorial than the docker docs listed below.</w:t>
+      </w:r>
+    </w:p>
+    <w:p>
+      <w:pPr>
+        <w:spacing w:after="23"/>
+        <w:ind w:left="483" w:hanging="498"/>
+      </w:pPr>
+      <w:proofErr w:type="spellStart"/>
+      <w:r>
+        <w:t>Wahaballa</w:t>
+      </w:r>
+      <w:proofErr w:type="spellEnd"/>
+      <w:r>
+        <w:t xml:space="preserve">, A., </w:t>
+      </w:r>
+      <w:proofErr w:type="spellStart"/>
+      <w:r>
+        <w:t>Wahballa</w:t>
+      </w:r>
+      <w:proofErr w:type="spellEnd"/>
+      <w:r>
+        <w:t xml:space="preserve">, O., </w:t>
+      </w:r>
+      <w:proofErr w:type="spellStart"/>
+      <w:r>
+        <w:t>Abdellatief</w:t>
+      </w:r>
+      <w:proofErr w:type="spellEnd"/>
+      <w:r>
+        <w:t xml:space="preserve">, M., </w:t>
+      </w:r>
+      <w:proofErr w:type="spellStart"/>
+      <w:r>
+        <w:t>Xiong</w:t>
+      </w:r>
+      <w:proofErr w:type="spellEnd"/>
+      <w:r>
+        <w:t xml:space="preserve">, H., &amp; Qin, Z. (2015, Sep.). Toward unified </w:t>
+      </w:r>
+      <w:proofErr w:type="spellStart"/>
+      <w:r>
+        <w:t>devops</w:t>
+      </w:r>
+      <w:proofErr w:type="spellEnd"/>
+      <w:r>
+        <w:t xml:space="preserve"> model. In </w:t>
+      </w:r>
+      <w:r>
+        <w:rPr>
+          <w:rFonts w:ascii="Cambria" w:eastAsia="Cambria" w:hAnsi="Cambria" w:cs="Cambria"/>
+          <w:i/>
+        </w:rPr>
+        <w:t xml:space="preserve">2015 6th </w:t>
+      </w:r>
+      <w:proofErr w:type="spellStart"/>
+      <w:r>
+        <w:rPr>
+          <w:rFonts w:ascii="Cambria" w:eastAsia="Cambria" w:hAnsi="Cambria" w:cs="Cambria"/>
+          <w:i/>
+        </w:rPr>
+        <w:t>ieee</w:t>
+      </w:r>
+      <w:proofErr w:type="spellEnd"/>
+      <w:r>
+        <w:rPr>
+          <w:rFonts w:ascii="Cambria" w:eastAsia="Cambria" w:hAnsi="Cambria" w:cs="Cambria"/>
+          <w:i/>
+        </w:rPr>
+        <w:t xml:space="preserve"> international conference on software engineering and service science (</w:t>
+      </w:r>
+      <w:proofErr w:type="spellStart"/>
+      <w:r>
+        <w:rPr>
+          <w:rFonts w:ascii="Cambria" w:eastAsia="Cambria" w:hAnsi="Cambria" w:cs="Cambria"/>
+          <w:i/>
+        </w:rPr>
+        <w:t>icsess</w:t>
+      </w:r>
+      <w:proofErr w:type="spellEnd"/>
+      <w:r>
+        <w:rPr>
+          <w:rFonts w:ascii="Cambria" w:eastAsia="Cambria" w:hAnsi="Cambria" w:cs="Cambria"/>
+          <w:i/>
+        </w:rPr>
+        <w:t xml:space="preserve">) </w:t>
+      </w:r>
+      <w:r>
+        <w:t xml:space="preserve">(p. 211-214). </w:t>
+      </w:r>
+      <w:proofErr w:type="spellStart"/>
+      <w:r>
+        <w:t>doi</w:t>
+      </w:r>
+      <w:proofErr w:type="spellEnd"/>
+      <w:r>
+        <w:t>: 10.1109/ICSESS.2015.7339039</w:t>
+      </w:r>
+    </w:p>
+    <w:p>
+      <w:pPr>
+        <w:ind w:left="483" w:hanging="498"/>
+      </w:pPr>
+      <w:r>
+        <w:t xml:space="preserve">Waseem, M., &amp; Liang, P. (2017, Dec). Microservices architecture in </w:t>
+      </w:r>
+      <w:proofErr w:type="spellStart"/>
+      <w:r>
+        <w:t>devops</w:t>
+      </w:r>
+      <w:proofErr w:type="spellEnd"/>
+      <w:r>
+        <w:t xml:space="preserve">. In </w:t>
+      </w:r>
+      <w:r>
+        <w:rPr>
+          <w:rFonts w:ascii="Cambria" w:eastAsia="Cambria" w:hAnsi="Cambria" w:cs="Cambria"/>
+          <w:i/>
+        </w:rPr>
+        <w:t xml:space="preserve">2017 24th </w:t>
+      </w:r>
+      <w:proofErr w:type="spellStart"/>
+      <w:r>
+        <w:rPr>
+          <w:rFonts w:ascii="Cambria" w:eastAsia="Cambria" w:hAnsi="Cambria" w:cs="Cambria"/>
+          <w:i/>
+        </w:rPr>
+        <w:t>asia</w:t>
+      </w:r>
+      <w:proofErr w:type="spellEnd"/>
+      <w:r>
+        <w:rPr>
+          <w:rFonts w:ascii="Cambria" w:eastAsia="Cambria" w:hAnsi="Cambria" w:cs="Cambria"/>
+          <w:i/>
+        </w:rPr>
+        <w:t>-pacific software engineering conference workshops (</w:t>
+      </w:r>
+      <w:proofErr w:type="spellStart"/>
+      <w:r>
+        <w:rPr>
+          <w:rFonts w:ascii="Cambria" w:eastAsia="Cambria" w:hAnsi="Cambria" w:cs="Cambria"/>
+          <w:i/>
+        </w:rPr>
+        <w:t>apsecw</w:t>
+      </w:r>
+      <w:proofErr w:type="spellEnd"/>
+      <w:r>
+        <w:rPr>
+          <w:rFonts w:ascii="Cambria" w:eastAsia="Cambria" w:hAnsi="Cambria" w:cs="Cambria"/>
+          <w:i/>
+        </w:rPr>
+        <w:t xml:space="preserve">) </w:t>
+      </w:r>
+      <w:r>
+        <w:t xml:space="preserve">(p. 13-14). </w:t>
+      </w:r>
+      <w:proofErr w:type="spellStart"/>
+      <w:r>
+        <w:t>doi</w:t>
+      </w:r>
+      <w:proofErr w:type="spellEnd"/>
+      <w:r>
+        <w:t>: 10.1109/APSECW.2017.18</w:t>
+      </w:r>
+    </w:p>
+    <w:p>
+      <w:pPr>
+        <w:spacing w:after="4937"/>
+        <w:ind w:left="946" w:right="423"/>
+      </w:pPr>
       <w:proofErr w:type="gramStart"/>
       <w:r>
-        <w:t>articles, but</w:t>
+        <w:t>”P.</w:t>
       </w:r>
       <w:proofErr w:type="gramEnd"/>
       <w:r>
+        <w:t xml:space="preserve"> Liang has 25 papers many related to DevOps and programmer collaboration. </w:t>
+      </w:r>
+      <w:proofErr w:type="spellStart"/>
+      <w:r>
+        <w:t>M.Waseem</w:t>
+      </w:r>
+      <w:proofErr w:type="spellEnd"/>
+      <w:r>
+        <w:t xml:space="preserve"> is relatively unpublished. Microservices is used in DevOps to limit the scope of a component of an IT </w:t>
+      </w:r>
+      <w:proofErr w:type="spellStart"/>
+      <w:r>
+        <w:t>archetecture</w:t>
+      </w:r>
+      <w:proofErr w:type="spellEnd"/>
+      <w:r>
+        <w:t>. This enables collaboration and DevOps</w:t>
+      </w:r>
+      <w:proofErr w:type="gramStart"/>
+      <w:r>
+        <w:t>. ”</w:t>
+      </w:r>
+      <w:proofErr w:type="gramEnd"/>
+    </w:p>
+    <w:p/>
+    <w:p>
+      <w:pPr>
+        <w:rPr>
+          <w:b/>
+        </w:rPr>
+      </w:pPr>
+    </w:p>
+    <w:p>
+      <w:pPr>
+        <w:rPr>
+          <w:b/>
+        </w:rPr>
+      </w:pPr>
+      <w:r>
+        <w:rPr>
+          <w:b/>
+        </w:rPr>
+        <w:t xml:space="preserve">5. </w:t>
+      </w:r>
+      <w:r>
+        <w:rPr>
+          <w:b/>
+        </w:rPr>
+        <w:t xml:space="preserve">Use your notes to write </w:t>
+      </w:r>
+      <w:r>
+        <w:rPr>
+          <w:b/>
+        </w:rPr>
+        <w:t>1-2 paragraphs</w:t>
+      </w:r>
+      <w:r>
+        <w:rPr>
+          <w:b/>
+        </w:rPr>
+        <w:t xml:space="preserve"> answering the following questions</w:t>
+      </w:r>
+      <w:r>
+        <w:rPr>
+          <w:b/>
+        </w:rPr>
+        <w:t xml:space="preserve"> (These paragraphs are the very beginning of your rough draft of the DAP)</w:t>
+      </w:r>
+      <w:r>
+        <w:rPr>
+          <w:b/>
+        </w:rPr>
+        <w:t>:</w:t>
+      </w:r>
+    </w:p>
+    <w:p>
+      <w:r>
+        <w:t xml:space="preserve">What values or goals are shared by people in your discourse community?  Who or what are some key figures or </w:t>
+      </w:r>
+      <w:r>
+        <w:t>associations</w:t>
+      </w:r>
+      <w:r>
+        <w:t xml:space="preserve"> in this community? What are some current topics of discussion or debate?  How does your research question fit into the conversation? </w:t>
+      </w:r>
+      <w:r>
+        <w:t>What are some key</w:t>
+      </w:r>
+      <w:r>
+        <w:t xml:space="preserve"> databases, journals, trade publications, or </w:t>
+      </w:r>
+      <w:r>
+        <w:t xml:space="preserve">sources of </w:t>
+      </w:r>
+      <w:r>
+        <w:t xml:space="preserve">gray literature </w:t>
+      </w:r>
+      <w:r>
+        <w:t>for your discipline?  W</w:t>
+      </w:r>
+      <w:r>
+        <w:t xml:space="preserve">hat journals or other sources </w:t>
+      </w:r>
+      <w:r>
+        <w:t xml:space="preserve">seem most promising </w:t>
+      </w:r>
+      <w:r>
+        <w:t>for your research</w:t>
+      </w:r>
+      <w:r>
+        <w:t>?   Explain</w:t>
+      </w:r>
+      <w:r>
         <w:t xml:space="preserve"> </w:t>
       </w:r>
       <w:r>
-        <w:t xml:space="preserve">consider any source that is written </w:t>
-      </w:r>
-      <w:r>
-        <w:rPr>
-          <w:b/>
-        </w:rPr>
-        <w:t>by and for</w:t>
+        <w:t>ho</w:t>
+      </w:r>
+      <w:r>
+        <w:t>w and</w:t>
       </w:r>
       <w:r>
         <w:t xml:space="preserve"> </w:t>
       </w:r>
       <w:r>
-        <w:t>scholars or professionals in your field.</w:t>
-      </w:r>
-    </w:p>
-    <w:p>
-      <w:r>
-        <w:rPr>
-          <w:b/>
-        </w:rPr>
-        <w:t xml:space="preserve">4.   </w:t>
-      </w:r>
-      <w:r>
-        <w:t xml:space="preserve">Begin your annotated bibliography. </w:t>
-      </w:r>
-      <w:r>
-        <w:rPr>
-          <w:b/>
-        </w:rPr>
-        <w:t xml:space="preserve"> </w:t>
-      </w:r>
-      <w:r>
-        <w:t>Compile a list of sources you are considering for your literature review, using the documentation style standard for your discipline.  (For most of you, this will be APA or MLA Style, both of which are arranged alphabetically and with hanging indentation.)</w:t>
-      </w:r>
-      <w:r>
-        <w:t xml:space="preserve"> </w:t>
-      </w:r>
-      <w:r>
-        <w:t xml:space="preserve">Write a 3-5 sentence annotation describing and evaluating each source, </w:t>
-      </w:r>
-      <w:r>
-        <w:t xml:space="preserve">with a final sentence that compares this source to at least one other on your list. </w:t>
-      </w:r>
-      <w:r>
-        <w:t>Do not use first person (I/me/my).</w:t>
-      </w:r>
-    </w:p>
-    <w:p>
-      <w:pPr>
-        <w:rPr>
-          <w:b/>
-        </w:rPr>
-      </w:pPr>
-    </w:p>
-    <w:p>
-      <w:pPr>
-        <w:rPr>
-          <w:b/>
-        </w:rPr>
-      </w:pPr>
-      <w:r>
-        <w:rPr>
-          <w:b/>
-        </w:rPr>
-        <w:t xml:space="preserve">5. </w:t>
-      </w:r>
-      <w:r>
-        <w:rPr>
-          <w:b/>
-        </w:rPr>
-        <w:t xml:space="preserve">Use your notes to write </w:t>
-      </w:r>
-      <w:r>
-        <w:rPr>
-          <w:b/>
-        </w:rPr>
-        <w:t>1-2 paragraphs</w:t>
-      </w:r>
-      <w:r>
-        <w:rPr>
-          <w:b/>
-        </w:rPr>
-        <w:t xml:space="preserve"> answering the following questions</w:t>
-      </w:r>
-      <w:r>
-        <w:rPr>
-          <w:b/>
-        </w:rPr>
-        <w:t xml:space="preserve"> (These paragraphs are the very beginning of your rough draft of the DAP)</w:t>
-      </w:r>
-      <w:r>
-        <w:rPr>
-          <w:b/>
-        </w:rPr>
-        <w:t>:</w:t>
-      </w:r>
-    </w:p>
-    <w:p>
-      <w:r>
-        <w:t xml:space="preserve">What values or goals are shared by people in your discourse community?  Who or what are some key figures or </w:t>
-      </w:r>
-      <w:r>
-        <w:t>associations</w:t>
-      </w:r>
-      <w:r>
-        <w:t xml:space="preserve"> in this community? What are some current topics of discussion or debate?  How does your research question fit into the conversation? </w:t>
-      </w:r>
-      <w:r>
-        <w:t>What are some key</w:t>
-      </w:r>
-      <w:r>
-        <w:t xml:space="preserve"> databases, journals, trade publications, or </w:t>
-      </w:r>
-      <w:r>
-        <w:t xml:space="preserve">sources of </w:t>
-      </w:r>
-      <w:r>
-        <w:t xml:space="preserve">gray literature </w:t>
-      </w:r>
-      <w:r>
-        <w:t>for your discipline?  W</w:t>
-      </w:r>
-      <w:r>
-        <w:t xml:space="preserve">hat journals or other sources </w:t>
-      </w:r>
-      <w:r>
-        <w:t xml:space="preserve">seem most promising </w:t>
-      </w:r>
-      <w:r>
-        <w:t>for your research</w:t>
-      </w:r>
-      <w:r>
-        <w:t>?   Explain</w:t>
-      </w:r>
-      <w:r>
-        <w:t xml:space="preserve"> </w:t>
-      </w:r>
-      <w:r>
-        <w:t>ho</w:t>
-      </w:r>
-      <w:r>
-        <w:t>w and</w:t>
-      </w:r>
-      <w:r>
-        <w:t xml:space="preserve"> </w:t>
-      </w:r>
-      <w:r>
         <w:t>why</w:t>
       </w:r>
       <w:r>
@@ -618,13 +1190,19 @@
         <w:t xml:space="preserve">  (What significant contribution does each make, or what different approaches do they take?)</w:t>
       </w:r>
     </w:p>
-    <w:p/>
-    <w:p/>
-    <w:p/>
-    <w:p>
-      <w:pPr>
-        <w:ind w:left="360"/>
-      </w:pPr>
+    <w:p>
+      <w:r>
+        <w:tab/>
+        <w:t>People in the Information Technology community share the goal of improving technology. IEEE is a key figure in the technology community. Developers are starting to take DevOps concepts from a few years ago seriously as development tool</w:t>
+      </w:r>
+      <w:r>
+        <w:t>s. While developers implement DevOps, academics are starting to apply machine learning and artificial intelligence to DevOps. My paper won’t explore these technologies of tomorrow.</w:t>
+      </w:r>
+      <w:r>
+        <w:t xml:space="preserve"> Along with IEEE, ACM seems like a promising resource for more DevOps articles.</w:t>
+      </w:r>
+      <w:bookmarkStart w:id="0" w:name="_GoBack"/>
+      <w:bookmarkEnd w:id="0"/>
     </w:p>
     <w:p>
       <w:pPr>
@@ -1022,6 +1600,7 @@
         <w:rPr>
           <w:i/>
         </w:rPr>
+        <w:lastRenderedPageBreak/>
         <w:t>Compendex</w:t>
       </w:r>
       <w:proofErr w:type="spellEnd"/>
@@ -1037,358 +1616,358 @@
         <w:rPr>
           <w:i/>
         </w:rPr>
+        <w:t>Factiva</w:t>
+      </w:r>
+    </w:p>
+    <w:p>
+      <w:pPr>
+        <w:ind w:left="360"/>
+        <w:rPr>
+          <w:i/>
+        </w:rPr>
+      </w:pPr>
+      <w:r>
+        <w:rPr>
+          <w:i/>
+        </w:rPr>
+        <w:t>Scopus</w:t>
+      </w:r>
+    </w:p>
+    <w:p>
+      <w:pPr>
+        <w:ind w:left="360"/>
+        <w:rPr>
+          <w:i/>
+        </w:rPr>
+      </w:pPr>
+      <w:r>
+        <w:rPr>
+          <w:i/>
+        </w:rPr>
+        <w:t>ProQuest Engineering Collection</w:t>
+      </w:r>
+    </w:p>
+    <w:p>
+      <w:pPr>
+        <w:ind w:left="360"/>
+        <w:rPr>
+          <w:i/>
+        </w:rPr>
+      </w:pPr>
+      <w:proofErr w:type="spellStart"/>
+      <w:r>
+        <w:rPr>
+          <w:i/>
+        </w:rPr>
+        <w:t>SPORTDiscus</w:t>
+      </w:r>
+      <w:proofErr w:type="spellEnd"/>
+    </w:p>
+    <w:p>
+      <w:pPr>
+        <w:ind w:left="360"/>
+        <w:rPr>
+          <w:i/>
+        </w:rPr>
+      </w:pPr>
+      <w:r>
+        <w:rPr>
+          <w:i/>
+        </w:rPr>
+        <w:t>NCJRS Abstracts</w:t>
+      </w:r>
+    </w:p>
+    <w:p>
+      <w:pPr>
+        <w:ind w:left="360"/>
+        <w:rPr>
+          <w:b/>
+        </w:rPr>
+      </w:pPr>
+    </w:p>
+    <w:p>
+      <w:pPr>
+        <w:ind w:left="360"/>
+        <w:rPr>
+          <w:b/>
+        </w:rPr>
+      </w:pPr>
+    </w:p>
+    <w:p>
+      <w:pPr>
+        <w:ind w:left="360"/>
+        <w:rPr>
+          <w:b/>
+        </w:rPr>
+      </w:pPr>
+      <w:r>
+        <w:rPr>
+          <w:b/>
+        </w:rPr>
+        <w:t>Journals</w:t>
+      </w:r>
+    </w:p>
+    <w:p>
+      <w:pPr>
+        <w:ind w:left="360"/>
+        <w:rPr>
+          <w:i/>
+        </w:rPr>
+      </w:pPr>
+      <w:proofErr w:type="gramStart"/>
+      <w:r>
+        <w:rPr>
+          <w:i/>
+        </w:rPr>
+        <w:t>American  Journal</w:t>
+      </w:r>
+      <w:proofErr w:type="gramEnd"/>
+      <w:r>
+        <w:rPr>
+          <w:i/>
+        </w:rPr>
+        <w:t xml:space="preserve"> of Mechanical Engineering</w:t>
+      </w:r>
+    </w:p>
+    <w:p>
+      <w:pPr>
+        <w:ind w:left="360"/>
+        <w:rPr>
+          <w:i/>
+        </w:rPr>
+      </w:pPr>
+      <w:r>
+        <w:rPr>
+          <w:i/>
+        </w:rPr>
+        <w:t>Physical Therapy Rehabilitation Science</w:t>
+      </w:r>
+    </w:p>
+    <w:p>
+      <w:pPr>
+        <w:ind w:left="360"/>
+        <w:rPr>
+          <w:i/>
+        </w:rPr>
+      </w:pPr>
+      <w:r>
+        <w:rPr>
+          <w:i/>
+        </w:rPr>
+        <w:t>Nature</w:t>
+      </w:r>
+    </w:p>
+    <w:p>
+      <w:pPr>
+        <w:ind w:left="360"/>
+        <w:rPr>
+          <w:i/>
+        </w:rPr>
+      </w:pPr>
+      <w:r>
+        <w:rPr>
+          <w:i/>
+        </w:rPr>
+        <w:t>Journal of Finance</w:t>
+      </w:r>
+    </w:p>
+    <w:p>
+      <w:pPr>
+        <w:ind w:left="360"/>
+        <w:rPr>
+          <w:i/>
+        </w:rPr>
+      </w:pPr>
+      <w:r>
+        <w:rPr>
+          <w:i/>
+        </w:rPr>
+        <w:t>Advances in Economic Analysis and Policy</w:t>
+      </w:r>
+    </w:p>
+    <w:p>
+      <w:pPr>
+        <w:ind w:left="360"/>
+        <w:rPr>
+          <w:i/>
+        </w:rPr>
+      </w:pPr>
+      <w:r>
+        <w:rPr>
+          <w:i/>
+        </w:rPr>
+        <w:t>Journal of Information Technology and Software Engineering</w:t>
+      </w:r>
+    </w:p>
+    <w:p>
+      <w:pPr>
+        <w:ind w:left="360"/>
+        <w:rPr>
+          <w:i/>
+        </w:rPr>
+      </w:pPr>
+      <w:r>
+        <w:rPr>
+          <w:i/>
+        </w:rPr>
+        <w:t xml:space="preserve">International Journal of </w:t>
+      </w:r>
+      <w:r>
+        <w:rPr>
+          <w:i/>
+        </w:rPr>
+        <w:t>Kinesiology and Sport Science</w:t>
+      </w:r>
+    </w:p>
+    <w:p>
+      <w:pPr>
+        <w:ind w:left="360"/>
+        <w:rPr>
+          <w:i/>
+        </w:rPr>
+      </w:pPr>
+      <w:r>
+        <w:rPr>
+          <w:i/>
+        </w:rPr>
+        <w:t>Structure and Infrastructure Engineering</w:t>
+      </w:r>
+    </w:p>
+    <w:p>
+      <w:pPr>
+        <w:ind w:left="360"/>
+        <w:rPr>
+          <w:i/>
+        </w:rPr>
+      </w:pPr>
+      <w:r>
+        <w:rPr>
+          <w:i/>
+        </w:rPr>
+        <w:t>Journal of Game Design and Development Education</w:t>
+      </w:r>
+    </w:p>
+    <w:p>
+      <w:pPr>
+        <w:ind w:left="360"/>
+        <w:rPr>
+          <w:i/>
+        </w:rPr>
+      </w:pPr>
+      <w:r>
+        <w:rPr>
+          <w:i/>
+        </w:rPr>
+        <w:t>The International Journal of Computer Games Technology</w:t>
+      </w:r>
+    </w:p>
+    <w:p>
+      <w:pPr>
+        <w:ind w:left="360"/>
+        <w:rPr>
+          <w:i/>
+        </w:rPr>
+      </w:pPr>
+      <w:r>
+        <w:rPr>
+          <w:i/>
+        </w:rPr>
+        <w:t>Journal of Genetics</w:t>
+      </w:r>
+    </w:p>
+    <w:p>
+      <w:pPr>
+        <w:ind w:left="360"/>
+        <w:rPr>
+          <w:i/>
+        </w:rPr>
+      </w:pPr>
+      <w:r>
+        <w:rPr>
+          <w:i/>
+        </w:rPr>
+        <w:t>Journal of Marketing</w:t>
+      </w:r>
+    </w:p>
+    <w:p>
+      <w:pPr>
+        <w:ind w:left="360"/>
+        <w:rPr>
+          <w:i/>
+        </w:rPr>
+      </w:pPr>
+    </w:p>
+    <w:p>
+      <w:pPr>
+        <w:ind w:left="360"/>
+        <w:rPr>
+          <w:b/>
+        </w:rPr>
+      </w:pPr>
+      <w:r>
+        <w:rPr>
+          <w:b/>
+        </w:rPr>
+        <w:t>Gray Literature</w:t>
+      </w:r>
+    </w:p>
+    <w:p>
+      <w:pPr>
+        <w:ind w:left="360"/>
+      </w:pPr>
+      <w:r>
+        <w:t>World Health Organization</w:t>
+      </w:r>
+    </w:p>
+    <w:p>
+      <w:pPr>
+        <w:ind w:left="360"/>
+      </w:pPr>
+      <w:r>
+        <w:t>Centers for Disease Control</w:t>
+      </w:r>
+      <w:r>
+        <w:t xml:space="preserve"> and Prevention</w:t>
+      </w:r>
+    </w:p>
+    <w:p>
+      <w:pPr>
+        <w:ind w:left="360"/>
+      </w:pPr>
+      <w:r>
+        <w:t>World Bank</w:t>
+      </w:r>
+    </w:p>
+    <w:p>
+      <w:pPr>
+        <w:ind w:left="360"/>
+      </w:pPr>
+      <w:r>
+        <w:t>National Bureau of Economic Research</w:t>
+      </w:r>
+    </w:p>
+    <w:p>
+      <w:pPr>
+        <w:ind w:left="360"/>
+      </w:pPr>
+      <w:r>
+        <w:t>Brookings Institute</w:t>
+      </w:r>
+    </w:p>
+    <w:p>
+      <w:pPr>
+        <w:ind w:left="360"/>
+      </w:pPr>
+      <w:r>
+        <w:t xml:space="preserve">John F. Kennedy School of Government </w:t>
+      </w:r>
+    </w:p>
+    <w:p>
+      <w:pPr>
+        <w:ind w:left="360"/>
+      </w:pPr>
+      <w:r>
         <w:lastRenderedPageBreak/>
-        <w:t>Factiva</w:t>
-      </w:r>
-    </w:p>
-    <w:p>
-      <w:pPr>
-        <w:ind w:left="360"/>
-        <w:rPr>
-          <w:i/>
-        </w:rPr>
-      </w:pPr>
-      <w:r>
-        <w:rPr>
-          <w:i/>
-        </w:rPr>
-        <w:t>Scopus</w:t>
-      </w:r>
-    </w:p>
-    <w:p>
-      <w:pPr>
-        <w:ind w:left="360"/>
-        <w:rPr>
-          <w:i/>
-        </w:rPr>
-      </w:pPr>
-      <w:r>
-        <w:rPr>
-          <w:i/>
-        </w:rPr>
-        <w:t>ProQuest Engineering Collection</w:t>
-      </w:r>
-    </w:p>
-    <w:p>
-      <w:pPr>
-        <w:ind w:left="360"/>
-        <w:rPr>
-          <w:i/>
-        </w:rPr>
-      </w:pPr>
-      <w:proofErr w:type="spellStart"/>
-      <w:r>
-        <w:rPr>
-          <w:i/>
-        </w:rPr>
-        <w:t>SPORTDiscus</w:t>
-      </w:r>
-      <w:proofErr w:type="spellEnd"/>
-    </w:p>
-    <w:p>
-      <w:pPr>
-        <w:ind w:left="360"/>
-        <w:rPr>
-          <w:i/>
-        </w:rPr>
-      </w:pPr>
-      <w:r>
-        <w:rPr>
-          <w:i/>
-        </w:rPr>
-        <w:t>NCJRS Abstracts</w:t>
-      </w:r>
-    </w:p>
-    <w:p>
-      <w:pPr>
-        <w:ind w:left="360"/>
-        <w:rPr>
-          <w:b/>
-        </w:rPr>
-      </w:pPr>
-    </w:p>
-    <w:p>
-      <w:pPr>
-        <w:ind w:left="360"/>
-        <w:rPr>
-          <w:b/>
-        </w:rPr>
-      </w:pPr>
-    </w:p>
-    <w:p>
-      <w:pPr>
-        <w:ind w:left="360"/>
-        <w:rPr>
-          <w:b/>
-        </w:rPr>
-      </w:pPr>
-      <w:r>
-        <w:rPr>
-          <w:b/>
-        </w:rPr>
-        <w:t>Journals</w:t>
-      </w:r>
-    </w:p>
-    <w:p>
-      <w:pPr>
-        <w:ind w:left="360"/>
-        <w:rPr>
-          <w:i/>
-        </w:rPr>
-      </w:pPr>
-      <w:proofErr w:type="gramStart"/>
-      <w:r>
-        <w:rPr>
-          <w:i/>
-        </w:rPr>
-        <w:t>American  Journal</w:t>
-      </w:r>
-      <w:proofErr w:type="gramEnd"/>
-      <w:r>
-        <w:rPr>
-          <w:i/>
-        </w:rPr>
-        <w:t xml:space="preserve"> of Mechanical Engineering</w:t>
-      </w:r>
-    </w:p>
-    <w:p>
-      <w:pPr>
-        <w:ind w:left="360"/>
-        <w:rPr>
-          <w:i/>
-        </w:rPr>
-      </w:pPr>
-      <w:r>
-        <w:rPr>
-          <w:i/>
-        </w:rPr>
-        <w:t>Physical Therapy Rehabilitation Science</w:t>
-      </w:r>
-    </w:p>
-    <w:p>
-      <w:pPr>
-        <w:ind w:left="360"/>
-        <w:rPr>
-          <w:i/>
-        </w:rPr>
-      </w:pPr>
-      <w:r>
-        <w:rPr>
-          <w:i/>
-        </w:rPr>
-        <w:t>Nature</w:t>
-      </w:r>
-    </w:p>
-    <w:p>
-      <w:pPr>
-        <w:ind w:left="360"/>
-        <w:rPr>
-          <w:i/>
-        </w:rPr>
-      </w:pPr>
-      <w:r>
-        <w:rPr>
-          <w:i/>
-        </w:rPr>
-        <w:t>Journal of Finance</w:t>
-      </w:r>
-    </w:p>
-    <w:p>
-      <w:pPr>
-        <w:ind w:left="360"/>
-        <w:rPr>
-          <w:i/>
-        </w:rPr>
-      </w:pPr>
-      <w:r>
-        <w:rPr>
-          <w:i/>
-        </w:rPr>
-        <w:t>Advances in Economic Analysis and Policy</w:t>
-      </w:r>
-    </w:p>
-    <w:p>
-      <w:pPr>
-        <w:ind w:left="360"/>
-        <w:rPr>
-          <w:i/>
-        </w:rPr>
-      </w:pPr>
-      <w:r>
-        <w:rPr>
-          <w:i/>
-        </w:rPr>
-        <w:t>Journal of Information Technology and Software Engineering</w:t>
-      </w:r>
-    </w:p>
-    <w:p>
-      <w:pPr>
-        <w:ind w:left="360"/>
-        <w:rPr>
-          <w:i/>
-        </w:rPr>
-      </w:pPr>
-      <w:r>
-        <w:rPr>
-          <w:i/>
-        </w:rPr>
-        <w:t xml:space="preserve">International Journal of </w:t>
-      </w:r>
-      <w:r>
-        <w:rPr>
-          <w:i/>
-        </w:rPr>
-        <w:t>Kinesiology and Sport Science</w:t>
-      </w:r>
-    </w:p>
-    <w:p>
-      <w:pPr>
-        <w:ind w:left="360"/>
-        <w:rPr>
-          <w:i/>
-        </w:rPr>
-      </w:pPr>
-      <w:r>
-        <w:rPr>
-          <w:i/>
-        </w:rPr>
-        <w:t>Structure and Infrastructure Engineering</w:t>
-      </w:r>
-    </w:p>
-    <w:p>
-      <w:pPr>
-        <w:ind w:left="360"/>
-        <w:rPr>
-          <w:i/>
-        </w:rPr>
-      </w:pPr>
-      <w:r>
-        <w:rPr>
-          <w:i/>
-        </w:rPr>
-        <w:t>Journal of Game Design and Development Education</w:t>
-      </w:r>
-    </w:p>
-    <w:p>
-      <w:pPr>
-        <w:ind w:left="360"/>
-        <w:rPr>
-          <w:i/>
-        </w:rPr>
-      </w:pPr>
-      <w:r>
-        <w:rPr>
-          <w:i/>
-        </w:rPr>
-        <w:t>The International Journal of Computer Games Technology</w:t>
-      </w:r>
-    </w:p>
-    <w:p>
-      <w:pPr>
-        <w:ind w:left="360"/>
-        <w:rPr>
-          <w:i/>
-        </w:rPr>
-      </w:pPr>
-      <w:r>
-        <w:rPr>
-          <w:i/>
-        </w:rPr>
-        <w:t>Journal of Genetics</w:t>
-      </w:r>
-    </w:p>
-    <w:p>
-      <w:pPr>
-        <w:ind w:left="360"/>
-        <w:rPr>
-          <w:i/>
-        </w:rPr>
-      </w:pPr>
-      <w:r>
-        <w:rPr>
-          <w:i/>
-        </w:rPr>
-        <w:t>Journal of Marketing</w:t>
-      </w:r>
-    </w:p>
-    <w:p>
-      <w:pPr>
-        <w:ind w:left="360"/>
-        <w:rPr>
-          <w:i/>
-        </w:rPr>
-      </w:pPr>
-    </w:p>
-    <w:p>
-      <w:pPr>
-        <w:ind w:left="360"/>
-        <w:rPr>
-          <w:b/>
-        </w:rPr>
-      </w:pPr>
-      <w:r>
-        <w:rPr>
-          <w:b/>
-        </w:rPr>
-        <w:t>Gray Literature</w:t>
-      </w:r>
-    </w:p>
-    <w:p>
-      <w:pPr>
-        <w:ind w:left="360"/>
-      </w:pPr>
-      <w:r>
-        <w:t>World Health Organization</w:t>
-      </w:r>
-    </w:p>
-    <w:p>
-      <w:pPr>
-        <w:ind w:left="360"/>
-      </w:pPr>
-      <w:r>
-        <w:t>Centers for Disease Control</w:t>
-      </w:r>
-      <w:r>
-        <w:t xml:space="preserve"> and Prevention</w:t>
-      </w:r>
-    </w:p>
-    <w:p>
-      <w:pPr>
-        <w:ind w:left="360"/>
-      </w:pPr>
-      <w:r>
-        <w:t>World Bank</w:t>
-      </w:r>
-    </w:p>
-    <w:p>
-      <w:pPr>
-        <w:ind w:left="360"/>
-      </w:pPr>
-      <w:r>
-        <w:t>National Bureau of Economic Research</w:t>
-      </w:r>
-    </w:p>
-    <w:p>
-      <w:pPr>
-        <w:ind w:left="360"/>
-      </w:pPr>
-      <w:r>
-        <w:t>Brookings Institute</w:t>
-      </w:r>
-    </w:p>
-    <w:p>
-      <w:pPr>
-        <w:ind w:left="360"/>
-      </w:pPr>
-      <w:r>
-        <w:t xml:space="preserve">John F. Kennedy School of Government </w:t>
-      </w:r>
-    </w:p>
-    <w:p>
-      <w:pPr>
-        <w:ind w:left="360"/>
-      </w:pPr>
-      <w:r>
         <w:t>National Institute of Justice</w:t>
       </w:r>
     </w:p>
@@ -1397,7 +1976,6 @@
         <w:ind w:left="360"/>
       </w:pPr>
       <w:r>
-        <w:lastRenderedPageBreak/>
         <w:t>U.S. Trade Commission</w:t>
       </w:r>
     </w:p>
@@ -2057,6 +2635,30 @@
       <w:szCs w:val="18"/>
     </w:rPr>
   </w:style>
+  <w:style w:type="character" w:styleId="FollowedHyperlink">
+    <w:name w:val="FollowedHyperlink"/>
+    <w:basedOn w:val="DefaultParagraphFont"/>
+    <w:uiPriority w:val="99"/>
+    <w:semiHidden/>
+    <w:unhideWhenUsed/>
+    <w:rsid w:val="001E4E0B"/>
+    <w:rPr>
+      <w:color w:val="954F72" w:themeColor="followedHyperlink"/>
+      <w:u w:val="single"/>
+    </w:rPr>
+  </w:style>
+  <w:style w:type="character" w:styleId="UnresolvedMention">
+    <w:name w:val="Unresolved Mention"/>
+    <w:basedOn w:val="DefaultParagraphFont"/>
+    <w:uiPriority w:val="99"/>
+    <w:semiHidden/>
+    <w:unhideWhenUsed/>
+    <w:rsid w:val="001E4E0B"/>
+    <w:rPr>
+      <w:color w:val="605E5C"/>
+      <w:shd w:val="clear" w:color="auto" w:fill="E1DFDD"/>
+    </w:rPr>
+  </w:style>
 </w:styles>
 </file>
 

</xml_diff>